<commit_message>
Git branch + Contributors en uitleg
</commit_message>
<xml_diff>
--- a/Documentatie/Overzicht Github en bijdragen.docx
+++ b/Documentatie/Overzicht Github en bijdragen.docx
@@ -34,9 +34,520 @@
     <w:p>
       <w:pPr>
         <w:rPr>
-          <w:lang w:val="nl-NL"/>
-        </w:rPr>
-      </w:pPr>
+          <w:sz w:val="28"/>
+          <w:szCs w:val="28"/>
+          <w:lang w:val="nl-NL"/>
+        </w:rPr>
+      </w:pPr>
+      <w:r>
+        <w:rPr>
+          <w:sz w:val="28"/>
+          <w:szCs w:val="28"/>
+          <w:lang w:val="nl-NL"/>
+        </w:rPr>
+        <w:t xml:space="preserve">Begin </w:t>
+      </w:r>
+      <w:r>
+        <w:rPr>
+          <w:sz w:val="28"/>
+          <w:szCs w:val="28"/>
+          <w:lang w:val="nl-NL"/>
+        </w:rPr>
+        <w:t>GitHub repository</w:t>
+      </w:r>
+    </w:p>
+    <w:p>
+      <w:pPr>
+        <w:rPr>
+          <w:sz w:val="28"/>
+          <w:szCs w:val="28"/>
+          <w:lang w:val="nl-NL"/>
+        </w:rPr>
+      </w:pPr>
+      <w:r>
+        <w:rPr>
+          <w:lang w:val="nl-NL"/>
+        </w:rPr>
+        <w:drawing>
+          <wp:inline distT="0" distB="0" distL="0" distR="0" wp14:anchorId="20A1AFE8" wp14:editId="14A578F9">
+            <wp:extent cx="5321981" cy="3550920"/>
+            <wp:effectExtent l="0" t="0" r="0" b="0"/>
+            <wp:docPr id="1" name="Afbeelding 1" descr="Afbeelding met tekst&#10;&#10;Automatisch gegenereerde beschrijving"/>
+            <wp:cNvGraphicFramePr>
+              <a:graphicFrameLocks xmlns:a="http://schemas.openxmlformats.org/drawingml/2006/main" noChangeAspect="1"/>
+            </wp:cNvGraphicFramePr>
+            <a:graphic xmlns:a="http://schemas.openxmlformats.org/drawingml/2006/main">
+              <a:graphicData uri="http://schemas.openxmlformats.org/drawingml/2006/picture">
+                <pic:pic xmlns:pic="http://schemas.openxmlformats.org/drawingml/2006/picture">
+                  <pic:nvPicPr>
+                    <pic:cNvPr id="1" name="Afbeelding 1" descr="Afbeelding met tekst&#10;&#10;Automatisch gegenereerde beschrijving"/>
+                    <pic:cNvPicPr/>
+                  </pic:nvPicPr>
+                  <pic:blipFill>
+                    <a:blip r:embed="rId4"/>
+                    <a:stretch>
+                      <a:fillRect/>
+                    </a:stretch>
+                  </pic:blipFill>
+                  <pic:spPr>
+                    <a:xfrm>
+                      <a:off x="0" y="0"/>
+                      <a:ext cx="5342818" cy="3564823"/>
+                    </a:xfrm>
+                    <a:prstGeom prst="rect">
+                      <a:avLst/>
+                    </a:prstGeom>
+                  </pic:spPr>
+                </pic:pic>
+              </a:graphicData>
+            </a:graphic>
+          </wp:inline>
+        </w:drawing>
+      </w:r>
+    </w:p>
+    <w:p>
+      <w:pPr>
+        <w:rPr>
+          <w:sz w:val="8"/>
+          <w:szCs w:val="8"/>
+          <w:lang w:val="nl-NL"/>
+        </w:rPr>
+      </w:pPr>
+    </w:p>
+    <w:p>
+      <w:pPr>
+        <w:rPr>
+          <w:sz w:val="28"/>
+          <w:szCs w:val="28"/>
+          <w:lang w:val="nl-NL"/>
+        </w:rPr>
+      </w:pPr>
+      <w:r>
+        <w:rPr>
+          <w:sz w:val="28"/>
+          <w:szCs w:val="28"/>
+          <w:lang w:val="nl-NL"/>
+        </w:rPr>
+        <w:t xml:space="preserve">Eerste presentatie </w:t>
+      </w:r>
+      <w:proofErr w:type="spellStart"/>
+      <w:r>
+        <w:rPr>
+          <w:sz w:val="28"/>
+          <w:szCs w:val="28"/>
+          <w:lang w:val="nl-NL"/>
+        </w:rPr>
+        <w:t>AllPhi</w:t>
+      </w:r>
+      <w:proofErr w:type="spellEnd"/>
+    </w:p>
+    <w:p>
+      <w:pPr>
+        <w:rPr>
+          <w:sz w:val="28"/>
+          <w:szCs w:val="28"/>
+          <w:lang w:val="nl-NL"/>
+        </w:rPr>
+      </w:pPr>
+      <w:r>
+        <w:rPr>
+          <w:sz w:val="28"/>
+          <w:szCs w:val="28"/>
+          <w:lang w:val="nl-NL"/>
+        </w:rPr>
+        <w:drawing>
+          <wp:inline distT="0" distB="0" distL="0" distR="0" wp14:anchorId="077C189D" wp14:editId="6AD515FF">
+            <wp:extent cx="5316707" cy="3535680"/>
+            <wp:effectExtent l="0" t="0" r="0" b="7620"/>
+            <wp:docPr id="2" name="Afbeelding 2" descr="Afbeelding met tekst&#10;&#10;Automatisch gegenereerde beschrijving"/>
+            <wp:cNvGraphicFramePr>
+              <a:graphicFrameLocks xmlns:a="http://schemas.openxmlformats.org/drawingml/2006/main" noChangeAspect="1"/>
+            </wp:cNvGraphicFramePr>
+            <a:graphic xmlns:a="http://schemas.openxmlformats.org/drawingml/2006/main">
+              <a:graphicData uri="http://schemas.openxmlformats.org/drawingml/2006/picture">
+                <pic:pic xmlns:pic="http://schemas.openxmlformats.org/drawingml/2006/picture">
+                  <pic:nvPicPr>
+                    <pic:cNvPr id="2" name="Afbeelding 2" descr="Afbeelding met tekst&#10;&#10;Automatisch gegenereerde beschrijving"/>
+                    <pic:cNvPicPr/>
+                  </pic:nvPicPr>
+                  <pic:blipFill>
+                    <a:blip r:embed="rId5"/>
+                    <a:stretch>
+                      <a:fillRect/>
+                    </a:stretch>
+                  </pic:blipFill>
+                  <pic:spPr>
+                    <a:xfrm>
+                      <a:off x="0" y="0"/>
+                      <a:ext cx="5340240" cy="3551330"/>
+                    </a:xfrm>
+                    <a:prstGeom prst="rect">
+                      <a:avLst/>
+                    </a:prstGeom>
+                  </pic:spPr>
+                </pic:pic>
+              </a:graphicData>
+            </a:graphic>
+          </wp:inline>
+        </w:drawing>
+      </w:r>
+    </w:p>
+    <w:p>
+      <w:pPr>
+        <w:rPr>
+          <w:sz w:val="28"/>
+          <w:szCs w:val="28"/>
+          <w:lang w:val="nl-NL"/>
+        </w:rPr>
+      </w:pPr>
+      <w:r>
+        <w:rPr>
+          <w:sz w:val="28"/>
+          <w:szCs w:val="28"/>
+          <w:lang w:val="nl-NL"/>
+        </w:rPr>
+        <w:lastRenderedPageBreak/>
+        <w:t>Waar we momenteel zitten</w:t>
+      </w:r>
+    </w:p>
+    <w:p>
+      <w:pPr>
+        <w:rPr>
+          <w:sz w:val="28"/>
+          <w:szCs w:val="28"/>
+          <w:lang w:val="nl-NL"/>
+        </w:rPr>
+      </w:pPr>
+      <w:r>
+        <w:rPr>
+          <w:sz w:val="28"/>
+          <w:szCs w:val="28"/>
+          <w:lang w:val="nl-NL"/>
+        </w:rPr>
+        <w:drawing>
+          <wp:inline distT="0" distB="0" distL="0" distR="0" wp14:anchorId="0C8539A9" wp14:editId="0777CE1C">
+            <wp:extent cx="5303520" cy="3516388"/>
+            <wp:effectExtent l="0" t="0" r="0" b="8255"/>
+            <wp:docPr id="3" name="Afbeelding 3" descr="Afbeelding met tekst&#10;&#10;Automatisch gegenereerde beschrijving"/>
+            <wp:cNvGraphicFramePr>
+              <a:graphicFrameLocks xmlns:a="http://schemas.openxmlformats.org/drawingml/2006/main" noChangeAspect="1"/>
+            </wp:cNvGraphicFramePr>
+            <a:graphic xmlns:a="http://schemas.openxmlformats.org/drawingml/2006/main">
+              <a:graphicData uri="http://schemas.openxmlformats.org/drawingml/2006/picture">
+                <pic:pic xmlns:pic="http://schemas.openxmlformats.org/drawingml/2006/picture">
+                  <pic:nvPicPr>
+                    <pic:cNvPr id="3" name="Afbeelding 3" descr="Afbeelding met tekst&#10;&#10;Automatisch gegenereerde beschrijving"/>
+                    <pic:cNvPicPr/>
+                  </pic:nvPicPr>
+                  <pic:blipFill>
+                    <a:blip r:embed="rId6"/>
+                    <a:stretch>
+                      <a:fillRect/>
+                    </a:stretch>
+                  </pic:blipFill>
+                  <pic:spPr>
+                    <a:xfrm>
+                      <a:off x="0" y="0"/>
+                      <a:ext cx="5320130" cy="3527401"/>
+                    </a:xfrm>
+                    <a:prstGeom prst="rect">
+                      <a:avLst/>
+                    </a:prstGeom>
+                  </pic:spPr>
+                </pic:pic>
+              </a:graphicData>
+            </a:graphic>
+          </wp:inline>
+        </w:drawing>
+      </w:r>
+    </w:p>
+    <w:p>
+      <w:pPr>
+        <w:rPr>
+          <w:sz w:val="28"/>
+          <w:szCs w:val="28"/>
+          <w:lang w:val="nl-NL"/>
+        </w:rPr>
+      </w:pPr>
+    </w:p>
+    <w:p>
+      <w:pPr>
+        <w:rPr>
+          <w:sz w:val="28"/>
+          <w:szCs w:val="28"/>
+          <w:lang w:val="nl-NL"/>
+        </w:rPr>
+      </w:pPr>
+      <w:r>
+        <w:rPr>
+          <w:sz w:val="28"/>
+          <w:szCs w:val="28"/>
+          <w:lang w:val="nl-NL"/>
+        </w:rPr>
+        <w:t xml:space="preserve">GitHub bijdragers </w:t>
+      </w:r>
+    </w:p>
+    <w:p>
+      <w:pPr>
+        <w:rPr>
+          <w:sz w:val="28"/>
+          <w:szCs w:val="28"/>
+          <w:lang w:val="nl-NL"/>
+        </w:rPr>
+      </w:pPr>
+      <w:r>
+        <w:rPr>
+          <w:sz w:val="28"/>
+          <w:szCs w:val="28"/>
+          <w:lang w:val="nl-NL"/>
+        </w:rPr>
+        <w:drawing>
+          <wp:inline distT="0" distB="0" distL="0" distR="0" wp14:anchorId="0A52DB27" wp14:editId="5FF4B1B9">
+            <wp:extent cx="5760720" cy="3405505"/>
+            <wp:effectExtent l="0" t="0" r="0" b="4445"/>
+            <wp:docPr id="4" name="Afbeelding 4"/>
+            <wp:cNvGraphicFramePr>
+              <a:graphicFrameLocks xmlns:a="http://schemas.openxmlformats.org/drawingml/2006/main" noChangeAspect="1"/>
+            </wp:cNvGraphicFramePr>
+            <a:graphic xmlns:a="http://schemas.openxmlformats.org/drawingml/2006/main">
+              <a:graphicData uri="http://schemas.openxmlformats.org/drawingml/2006/picture">
+                <pic:pic xmlns:pic="http://schemas.openxmlformats.org/drawingml/2006/picture">
+                  <pic:nvPicPr>
+                    <pic:cNvPr id="1" name=""/>
+                    <pic:cNvPicPr/>
+                  </pic:nvPicPr>
+                  <pic:blipFill>
+                    <a:blip r:embed="rId7"/>
+                    <a:stretch>
+                      <a:fillRect/>
+                    </a:stretch>
+                  </pic:blipFill>
+                  <pic:spPr>
+                    <a:xfrm>
+                      <a:off x="0" y="0"/>
+                      <a:ext cx="5760720" cy="3405505"/>
+                    </a:xfrm>
+                    <a:prstGeom prst="rect">
+                      <a:avLst/>
+                    </a:prstGeom>
+                  </pic:spPr>
+                </pic:pic>
+              </a:graphicData>
+            </a:graphic>
+          </wp:inline>
+        </w:drawing>
+      </w:r>
+    </w:p>
+    <w:p>
+      <w:pPr>
+        <w:rPr>
+          <w:sz w:val="28"/>
+          <w:szCs w:val="28"/>
+          <w:lang w:val="nl-NL"/>
+        </w:rPr>
+      </w:pPr>
+      <w:r>
+        <w:rPr>
+          <w:sz w:val="28"/>
+          <w:szCs w:val="28"/>
+          <w:lang w:val="nl-NL"/>
+        </w:rPr>
+        <w:lastRenderedPageBreak/>
+        <w:drawing>
+          <wp:inline distT="0" distB="0" distL="0" distR="0" wp14:anchorId="122BA5E8" wp14:editId="65C488D8">
+            <wp:extent cx="5760720" cy="3563620"/>
+            <wp:effectExtent l="0" t="0" r="0" b="0"/>
+            <wp:docPr id="5" name="Afbeelding 5" descr="Afbeelding met tekst, schermafbeelding, monitor&#10;&#10;Automatisch gegenereerde beschrijving"/>
+            <wp:cNvGraphicFramePr>
+              <a:graphicFrameLocks xmlns:a="http://schemas.openxmlformats.org/drawingml/2006/main" noChangeAspect="1"/>
+            </wp:cNvGraphicFramePr>
+            <a:graphic xmlns:a="http://schemas.openxmlformats.org/drawingml/2006/main">
+              <a:graphicData uri="http://schemas.openxmlformats.org/drawingml/2006/picture">
+                <pic:pic xmlns:pic="http://schemas.openxmlformats.org/drawingml/2006/picture">
+                  <pic:nvPicPr>
+                    <pic:cNvPr id="5" name="Afbeelding 5" descr="Afbeelding met tekst, schermafbeelding, monitor&#10;&#10;Automatisch gegenereerde beschrijving"/>
+                    <pic:cNvPicPr/>
+                  </pic:nvPicPr>
+                  <pic:blipFill>
+                    <a:blip r:embed="rId8"/>
+                    <a:stretch>
+                      <a:fillRect/>
+                    </a:stretch>
+                  </pic:blipFill>
+                  <pic:spPr>
+                    <a:xfrm>
+                      <a:off x="0" y="0"/>
+                      <a:ext cx="5760720" cy="3563620"/>
+                    </a:xfrm>
+                    <a:prstGeom prst="rect">
+                      <a:avLst/>
+                    </a:prstGeom>
+                  </pic:spPr>
+                </pic:pic>
+              </a:graphicData>
+            </a:graphic>
+          </wp:inline>
+        </w:drawing>
+      </w:r>
+    </w:p>
+    <w:p>
+      <w:pPr>
+        <w:rPr>
+          <w:sz w:val="28"/>
+          <w:szCs w:val="28"/>
+          <w:lang w:val="nl-NL"/>
+        </w:rPr>
+      </w:pPr>
+    </w:p>
+    <w:p>
+      <w:pPr>
+        <w:rPr>
+          <w:sz w:val="28"/>
+          <w:szCs w:val="28"/>
+          <w:lang w:val="nl-NL"/>
+        </w:rPr>
+      </w:pPr>
+      <w:r>
+        <w:rPr>
+          <w:sz w:val="28"/>
+          <w:szCs w:val="28"/>
+          <w:lang w:val="nl-NL"/>
+        </w:rPr>
+        <w:t>Wie deed wat?</w:t>
+      </w:r>
+    </w:p>
+    <w:p>
+      <w:pPr>
+        <w:rPr>
+          <w:sz w:val="28"/>
+          <w:szCs w:val="28"/>
+          <w:lang w:val="nl-NL"/>
+        </w:rPr>
+      </w:pPr>
+      <w:r>
+        <w:rPr>
+          <w:sz w:val="28"/>
+          <w:szCs w:val="28"/>
+          <w:lang w:val="nl-NL"/>
+        </w:rPr>
+        <w:t>Jarne: Alle background development</w:t>
+      </w:r>
+      <w:r>
+        <w:rPr>
+          <w:sz w:val="28"/>
+          <w:szCs w:val="28"/>
+          <w:lang w:val="nl-NL"/>
+        </w:rPr>
+        <w:t xml:space="preserve"> en webAPI</w:t>
+      </w:r>
+      <w:r>
+        <w:rPr>
+          <w:sz w:val="28"/>
+          <w:szCs w:val="28"/>
+          <w:lang w:val="nl-NL"/>
+        </w:rPr>
+        <w:t>.</w:t>
+      </w:r>
+    </w:p>
+    <w:p>
+      <w:pPr>
+        <w:rPr>
+          <w:sz w:val="28"/>
+          <w:szCs w:val="28"/>
+          <w:lang w:val="nl-NL"/>
+        </w:rPr>
+      </w:pPr>
+      <w:r>
+        <w:rPr>
+          <w:sz w:val="28"/>
+          <w:szCs w:val="28"/>
+          <w:lang w:val="nl-NL"/>
+        </w:rPr>
+        <w:t>Robin: Alle designs en bijhorende code</w:t>
+      </w:r>
+      <w:r>
+        <w:rPr>
+          <w:sz w:val="28"/>
+          <w:szCs w:val="28"/>
+          <w:lang w:val="nl-NL"/>
+        </w:rPr>
+        <w:t>.</w:t>
+      </w:r>
+    </w:p>
+    <w:p>
+      <w:pPr>
+        <w:rPr>
+          <w:sz w:val="28"/>
+          <w:szCs w:val="28"/>
+          <w:lang w:val="nl-NL"/>
+        </w:rPr>
+      </w:pPr>
+      <w:r>
+        <w:rPr>
+          <w:sz w:val="28"/>
+          <w:szCs w:val="28"/>
+          <w:lang w:val="nl-NL"/>
+        </w:rPr>
+        <w:t xml:space="preserve">Lucas: Alle </w:t>
+      </w:r>
+      <w:r>
+        <w:rPr>
+          <w:sz w:val="28"/>
+          <w:szCs w:val="28"/>
+          <w:lang w:val="nl-NL"/>
+        </w:rPr>
+        <w:t>documentatie en presentatie.</w:t>
+      </w:r>
+    </w:p>
+    <w:p>
+      <w:pPr>
+        <w:rPr>
+          <w:sz w:val="28"/>
+          <w:szCs w:val="28"/>
+          <w:lang w:val="nl-NL"/>
+        </w:rPr>
+      </w:pPr>
+      <w:r>
+        <w:rPr>
+          <w:sz w:val="28"/>
+          <w:szCs w:val="28"/>
+          <w:lang w:val="nl-NL"/>
+        </w:rPr>
+        <w:t>Iwein: Alle Unit Testen.</w:t>
+      </w:r>
+    </w:p>
+    <w:p>
+      <w:pPr>
+        <w:rPr>
+          <w:sz w:val="28"/>
+          <w:szCs w:val="28"/>
+          <w:lang w:val="nl-NL"/>
+        </w:rPr>
+      </w:pPr>
+      <w:r>
+        <w:rPr>
+          <w:sz w:val="28"/>
+          <w:szCs w:val="28"/>
+          <w:lang w:val="nl-NL"/>
+        </w:rPr>
+        <w:t xml:space="preserve">Jarno: </w:t>
+      </w:r>
+      <w:r>
+        <w:rPr>
+          <w:sz w:val="28"/>
+          <w:szCs w:val="28"/>
+          <w:lang w:val="nl-NL"/>
+        </w:rPr>
+        <w:t xml:space="preserve">Een aantal </w:t>
+      </w:r>
+      <w:r>
+        <w:rPr>
+          <w:sz w:val="28"/>
+          <w:szCs w:val="28"/>
+          <w:lang w:val="nl-NL"/>
+        </w:rPr>
+        <w:t>validations en begin webAPI (herschreven door Jarne).</w:t>
+      </w:r>
     </w:p>
     <w:sectPr>
       <w:pgSz w:w="11906" w:h="16838"/>

</xml_diff>